<commit_message>
#15: write-up.docx, minor language change
</commit_message>
<xml_diff>
--- a/hw1/write-up.docx
+++ b/hw1/write-up.docx
@@ -76,8 +76,6 @@
         </w:rPr>
         <w:t>652</w:t>
       </w:r>
-      <w:bookmarkStart w:id="0" w:name="_GoBack"/>
-      <w:bookmarkEnd w:id="0"/>
     </w:p>
     <w:p>
       <w:pPr>
@@ -422,16 +420,7 @@
           <w:szCs w:val="24"/>
           <w:lang w:val="en-CA"/>
         </w:rPr>
-        <w:t>zipconvert_</w:t>
-      </w:r>
-      <w:r>
-        <w:rPr>
-          <w:rFonts w:ascii="Arial" w:hAnsi="Arial" w:cs="Arial"/>
-          <w:sz w:val="24"/>
-          <w:szCs w:val="24"/>
-          <w:lang w:val="en-CA"/>
-        </w:rPr>
-        <w:t>3</w:t>
+        <w:t>zipconvert_3</w:t>
       </w:r>
     </w:p>
     <w:p>
@@ -455,16 +444,7 @@
           <w:szCs w:val="24"/>
           <w:lang w:val="en-CA"/>
         </w:rPr>
-        <w:t>zipconvert_</w:t>
-      </w:r>
-      <w:r>
-        <w:rPr>
-          <w:rFonts w:ascii="Arial" w:hAnsi="Arial" w:cs="Arial"/>
-          <w:sz w:val="24"/>
-          <w:szCs w:val="24"/>
-          <w:lang w:val="en-CA"/>
-        </w:rPr>
-        <w:t>4</w:t>
+        <w:t>zipconvert_4</w:t>
       </w:r>
     </w:p>
     <w:p>
@@ -488,16 +468,7 @@
           <w:szCs w:val="24"/>
           <w:lang w:val="en-CA"/>
         </w:rPr>
-        <w:t>zipconvert_</w:t>
-      </w:r>
-      <w:r>
-        <w:rPr>
-          <w:rFonts w:ascii="Arial" w:hAnsi="Arial" w:cs="Arial"/>
-          <w:sz w:val="24"/>
-          <w:szCs w:val="24"/>
-          <w:lang w:val="en-CA"/>
-        </w:rPr>
-        <w:t>5</w:t>
+        <w:t>zipconvert_5</w:t>
       </w:r>
     </w:p>
     <w:p>
@@ -1170,16 +1141,7 @@
           <w:szCs w:val="24"/>
           <w:lang w:val="en-CA"/>
         </w:rPr>
-        <w:t xml:space="preserve"> mean</w:t>
-      </w:r>
-      <w:r>
-        <w:rPr>
-          <w:rFonts w:ascii="Arial" w:hAnsi="Arial" w:cs="Arial"/>
-          <w:sz w:val="24"/>
-          <w:szCs w:val="24"/>
-          <w:lang w:val="en-CA"/>
-        </w:rPr>
-        <w:t xml:space="preserve"> entailed aggregated the income column from the provided dataset, then computing the mean on the home value (HV) column.</w:t>
+        <w:t xml:space="preserve"> mean entailed aggregated the income column from the provided dataset, then computing the mean on the home value (HV) column.</w:t>
       </w:r>
     </w:p>
     <w:p>
@@ -1601,7 +1563,25 @@
           <w:szCs w:val="24"/>
           <w:lang w:val="en-CA"/>
         </w:rPr>
-        <w:t>dependencies have been installed, the corresponding python script can be executed as standalone script</w:t>
+        <w:t xml:space="preserve">dependencies have been installed, the corresponding python script can be executed as </w:t>
+      </w:r>
+      <w:r>
+        <w:rPr>
+          <w:rFonts w:ascii="Arial" w:hAnsi="Arial" w:cs="Arial"/>
+          <w:sz w:val="24"/>
+          <w:szCs w:val="24"/>
+          <w:lang w:val="en-CA"/>
+        </w:rPr>
+        <w:t xml:space="preserve">a </w:t>
+      </w:r>
+      <w:r>
+        <w:rPr>
+          <w:rFonts w:ascii="Arial" w:hAnsi="Arial" w:cs="Arial"/>
+          <w:sz w:val="24"/>
+          <w:szCs w:val="24"/>
+          <w:lang w:val="en-CA"/>
+        </w:rPr>
+        <w:t>standalone script</w:t>
       </w:r>
       <w:r>
         <w:rPr>
@@ -1850,7 +1830,27 @@
           <w:szCs w:val="24"/>
           <w:lang w:val="en-CA"/>
         </w:rPr>
-        <w:t xml:space="preserve"> donor’s wealth increases, the average gift value tends to increase. More specifically, the red cluster tends to be </w:t>
+        <w:t xml:space="preserve"> donor’s wealth increases, the average gift value tends to increase</w:t>
+      </w:r>
+      <w:r>
+        <w:rPr>
+          <w:rFonts w:ascii="Arial" w:hAnsi="Arial" w:cs="Arial"/>
+          <w:sz w:val="24"/>
+          <w:szCs w:val="24"/>
+          <w:lang w:val="en-CA"/>
+        </w:rPr>
+        <w:t xml:space="preserve"> as well</w:t>
+      </w:r>
+      <w:bookmarkStart w:id="0" w:name="_GoBack"/>
+      <w:bookmarkEnd w:id="0"/>
+      <w:r>
+        <w:rPr>
+          <w:rFonts w:ascii="Arial" w:hAnsi="Arial" w:cs="Arial"/>
+          <w:sz w:val="24"/>
+          <w:szCs w:val="24"/>
+          <w:lang w:val="en-CA"/>
+        </w:rPr>
+        <w:t xml:space="preserve">. More specifically, the red cluster tends to be </w:t>
       </w:r>
       <w:r>
         <w:rPr>
@@ -1868,7 +1868,25 @@
           <w:szCs w:val="24"/>
           <w:lang w:val="en-CA"/>
         </w:rPr>
-        <w:t xml:space="preserve"> at higher wealth and average gift values, while the second cluster (visually colored green). The last, third cluster appears to be </w:t>
+        <w:t xml:space="preserve"> at higher wealth and average gift values, while the second cluster (visually colored green)</w:t>
+      </w:r>
+      <w:r>
+        <w:rPr>
+          <w:rFonts w:ascii="Arial" w:hAnsi="Arial" w:cs="Arial"/>
+          <w:sz w:val="24"/>
+          <w:szCs w:val="24"/>
+          <w:lang w:val="en-CA"/>
+        </w:rPr>
+        <w:t xml:space="preserve"> follows the same trend</w:t>
+      </w:r>
+      <w:r>
+        <w:rPr>
+          <w:rFonts w:ascii="Arial" w:hAnsi="Arial" w:cs="Arial"/>
+          <w:sz w:val="24"/>
+          <w:szCs w:val="24"/>
+          <w:lang w:val="en-CA"/>
+        </w:rPr>
+        <w:t xml:space="preserve">. The last, third cluster appears to be </w:t>
       </w:r>
       <w:r>
         <w:rPr>
@@ -4435,7 +4453,7 @@
 </file>
 
 <file path=customXml/itemProps1.xml><?xml version="1.0" encoding="utf-8"?>
-<ds:datastoreItem xmlns:ds="http://schemas.openxmlformats.org/officeDocument/2006/customXml" ds:itemID="{95BFE36C-E0EE-43BF-804A-C03ED90B2143}">
+<ds:datastoreItem xmlns:ds="http://schemas.openxmlformats.org/officeDocument/2006/customXml" ds:itemID="{54161396-05BD-4775-B92C-05B8E16E029A}">
   <ds:schemaRefs>
     <ds:schemaRef ds:uri="http://schemas.openxmlformats.org/officeDocument/2006/bibliography"/>
   </ds:schemaRefs>

</xml_diff>